<commit_message>
week 26 first commit
</commit_message>
<xml_diff>
--- a/Week_25_Raleigh_NC/Plotly_FF_2025_25_read_me.docx
+++ b/Week_25_Raleigh_NC/Plotly_FF_2025_25_read_me.docx
@@ -4,165 +4,193 @@
   <w:body>
     <w:p>
       <w:r>
-        <w:t xml:space="preserve">This simple </w:t>
-      </w:r>
-      <w:r>
-        <w:t>dashboard</w:t>
-      </w:r>
-      <w:r>
-        <w:t xml:space="preserve"> uses </w:t>
-      </w:r>
-      <w:r>
-        <w:t xml:space="preserve">a </w:t>
-      </w:r>
-      <w:r>
-        <w:t xml:space="preserve">map libre </w:t>
-      </w:r>
-      <w:r>
-        <w:t xml:space="preserve">scatter_map </w:t>
-      </w:r>
-      <w:r>
-        <w:t xml:space="preserve">to show </w:t>
-      </w:r>
-      <w:r>
-        <w:t xml:space="preserve">the </w:t>
-      </w:r>
-      <w:r>
-        <w:t>locations of construction projects in Raleigh.</w:t>
-      </w:r>
-      <w:r>
-        <w:t xml:space="preserve"> Users can pick any supported </w:t>
-      </w:r>
-      <w:r>
-        <w:t xml:space="preserve">Map Style </w:t>
-      </w:r>
-      <w:r>
-        <w:t xml:space="preserve">with the </w:t>
-      </w:r>
-      <w:r>
-        <w:t xml:space="preserve">pull-down </w:t>
-      </w:r>
-      <w:r>
-        <w:t xml:space="preserve">menu in the upper left. </w:t>
-      </w:r>
-      <w:r>
-        <w:t xml:space="preserve">Default </w:t>
-      </w:r>
-      <w:r>
-        <w:t>is</w:t>
-      </w:r>
-      <w:r>
-        <w:t xml:space="preserve"> </w:t>
+        <w:t>**</w:t>
       </w:r>
       <w:proofErr w:type="gramStart"/>
       <w:r>
-        <w:t>open-street-map</w:t>
+        <w:t>UPDATE:**  I</w:t>
       </w:r>
       <w:proofErr w:type="gramEnd"/>
       <w:r>
-        <w:t xml:space="preserve">. </w:t>
+        <w:t xml:space="preserve"> made a few changes to improve this dashboard:</w:t>
+      </w:r>
+    </w:p>
+    <w:p/>
+    <w:p>
+      <w:r>
+        <w:t>* Set the scatter_map opacity to 0.5 - thank you Adam</w:t>
       </w:r>
     </w:p>
     <w:p>
       <w:r>
-        <w:t xml:space="preserve">Click on any zip code </w:t>
-      </w:r>
-      <w:r>
-        <w:t xml:space="preserve">in the table </w:t>
-      </w:r>
-      <w:r>
-        <w:t xml:space="preserve">on the left </w:t>
-      </w:r>
-      <w:r>
-        <w:t>to</w:t>
-      </w:r>
-      <w:r>
-        <w:t xml:space="preserve"> filter the data</w:t>
-      </w:r>
-      <w:r>
-        <w:t xml:space="preserve">. </w:t>
-      </w:r>
-      <w:r>
-        <w:t xml:space="preserve">I prefer this </w:t>
-      </w:r>
-      <w:r>
-        <w:t xml:space="preserve">interface </w:t>
-      </w:r>
-      <w:r>
-        <w:t>over drop-down menus or radio buttons</w:t>
-      </w:r>
-      <w:r>
-        <w:t xml:space="preserve"> for </w:t>
-      </w:r>
-      <w:r>
-        <w:t xml:space="preserve">long selection lists </w:t>
-      </w:r>
-      <w:r>
-        <w:t>expect</w:t>
-      </w:r>
-      <w:r>
-        <w:t>ed</w:t>
-      </w:r>
-      <w:r>
-        <w:t xml:space="preserve"> to be often invoked. For the map styles, I</w:t>
-      </w:r>
-      <w:r>
-        <w:t xml:space="preserve"> do</w:t>
-      </w:r>
-      <w:r>
-        <w:t xml:space="preserve"> </w:t>
-      </w:r>
-      <w:r>
-        <w:t xml:space="preserve">not </w:t>
-      </w:r>
-      <w:r>
-        <w:t>expect users</w:t>
-      </w:r>
-      <w:r>
-        <w:t xml:space="preserve"> to change these very</w:t>
-      </w:r>
-      <w:r>
-        <w:t xml:space="preserve"> often, so </w:t>
-      </w:r>
-      <w:r>
-        <w:t>for those I do prefer the pulldown.</w:t>
+        <w:t>* Replaced the single do-everything callback with 2 callbacks, so that I don't regenerate the map when I am hovering on a point which updates the info table on the right</w:t>
       </w:r>
     </w:p>
     <w:p>
       <w:r>
-        <w:t>The selected zip code's description with location info and other notes dynamically appears on the second line of the title and on the information table to the right.</w:t>
+        <w:t>* Modified the cell alignment on the info table, so that both columns align to the top.</w:t>
       </w:r>
     </w:p>
     <w:p>
       <w:r>
-        <w:t xml:space="preserve">The table on the right shows selected parameters of one project ID, bashed on the </w:t>
-      </w:r>
-      <w:proofErr w:type="spellStart"/>
-      <w:r>
-        <w:t>scattern_map</w:t>
-      </w:r>
-      <w:proofErr w:type="spellEnd"/>
-      <w:r>
-        <w:t xml:space="preserve"> hover.</w:t>
+        <w:t>* Placed the legend above the plot and the legend title as the plot title.</w:t>
+      </w:r>
+    </w:p>
+    <w:p/>
+    <w:p>
+      <w:r>
+        <w:t xml:space="preserve">This simple </w:t>
+      </w:r>
+      <w:r>
+        <w:t>dashboard</w:t>
+      </w:r>
+      <w:r>
+        <w:t xml:space="preserve"> uses </w:t>
+      </w:r>
+      <w:r>
+        <w:t xml:space="preserve">a </w:t>
+      </w:r>
+      <w:r>
+        <w:t xml:space="preserve">map libre </w:t>
+      </w:r>
+      <w:r>
+        <w:t xml:space="preserve">scatter_map </w:t>
+      </w:r>
+      <w:r>
+        <w:t xml:space="preserve">to show </w:t>
+      </w:r>
+      <w:r>
+        <w:t xml:space="preserve">the </w:t>
+      </w:r>
+      <w:r>
+        <w:t>locations of construction projects in Raleigh.</w:t>
+      </w:r>
+      <w:r>
+        <w:t xml:space="preserve"> Users can pick any supported </w:t>
+      </w:r>
+      <w:r>
+        <w:t xml:space="preserve">Map Style </w:t>
+      </w:r>
+      <w:r>
+        <w:t xml:space="preserve">with the </w:t>
+      </w:r>
+      <w:r>
+        <w:t xml:space="preserve">pull-down </w:t>
+      </w:r>
+      <w:r>
+        <w:t xml:space="preserve">menu in the upper left. </w:t>
+      </w:r>
+      <w:r>
+        <w:t xml:space="preserve">Default </w:t>
+      </w:r>
+      <w:r>
+        <w:t>is</w:t>
+      </w:r>
+      <w:r>
+        <w:t xml:space="preserve"> </w:t>
+      </w:r>
+      <w:proofErr w:type="gramStart"/>
+      <w:r>
+        <w:t>open-street-map</w:t>
+      </w:r>
+      <w:proofErr w:type="gramEnd"/>
+      <w:r>
+        <w:t xml:space="preserve">. </w:t>
       </w:r>
     </w:p>
     <w:p>
       <w:r>
-        <w:t>Wishing everyone in Raleigh a great time at the plotly meetup tomorrow. If it is one tenth as much fun as the plotly meeting I attended in San Francisco 2 weeks ago, you are in for a great time.</w:t>
+        <w:t xml:space="preserve">Click on any zip code </w:t>
+      </w:r>
+      <w:r>
+        <w:t xml:space="preserve">in the table </w:t>
+      </w:r>
+      <w:r>
+        <w:t xml:space="preserve">on the left </w:t>
+      </w:r>
+      <w:r>
+        <w:t>to</w:t>
+      </w:r>
+      <w:r>
+        <w:t xml:space="preserve"> filter the data</w:t>
+      </w:r>
+      <w:r>
+        <w:t xml:space="preserve">. </w:t>
+      </w:r>
+      <w:r>
+        <w:t xml:space="preserve">I prefer this interface over drop-down menus or radio buttons for </w:t>
+      </w:r>
+      <w:r>
+        <w:t xml:space="preserve">long selection lists </w:t>
+      </w:r>
+      <w:r>
+        <w:t>expect</w:t>
+      </w:r>
+      <w:r>
+        <w:t>ed</w:t>
+      </w:r>
+      <w:r>
+        <w:t xml:space="preserve"> to be often invoked. For the map styles, I</w:t>
+      </w:r>
+      <w:r>
+        <w:t xml:space="preserve"> do</w:t>
+      </w:r>
+      <w:r>
+        <w:t xml:space="preserve"> </w:t>
+      </w:r>
+      <w:r>
+        <w:t xml:space="preserve">not </w:t>
+      </w:r>
+      <w:r>
+        <w:t>expect users</w:t>
+      </w:r>
+      <w:r>
+        <w:t xml:space="preserve"> to change these very</w:t>
+      </w:r>
+      <w:r>
+        <w:t xml:space="preserve"> often, so </w:t>
+      </w:r>
+      <w:r>
+        <w:t>for those I do prefer the pulldown.</w:t>
       </w:r>
     </w:p>
     <w:p>
       <w:r>
-        <w:t xml:space="preserve">Here is a screen shot and the code. </w:t>
+        <w:t>The selected zip code's description with location info and other notes dynamically appears on the second line of the title and on the information table to the right.</w:t>
       </w:r>
     </w:p>
     <w:p>
       <w:r>
+        <w:t xml:space="preserve">The table on the right shows selected parameters of one project ID, bashed on the </w:t>
+      </w:r>
+      <w:proofErr w:type="spellStart"/>
+      <w:r>
+        <w:t>scattern_map</w:t>
+      </w:r>
+      <w:proofErr w:type="spellEnd"/>
+      <w:r>
+        <w:t xml:space="preserve"> hover.</w:t>
+      </w:r>
+    </w:p>
+    <w:p>
+      <w:r>
+        <w:t>Wishing everyone in Raleigh a great time at the plotly meetup tomorrow. If it is one tenth as much fun as the plotly meeting I attended in San Francisco 2 weeks ago, you are in for a great time.</w:t>
+      </w:r>
+    </w:p>
+    <w:p>
+      <w:r>
+        <w:t xml:space="preserve">Here is a screen shot and the code. </w:t>
+      </w:r>
+    </w:p>
+    <w:p/>
+    <w:p>
+      <w:r>
+        <w:lastRenderedPageBreak/>
         <w:drawing>
-          <wp:inline distT="0" distB="0" distL="0" distR="0" wp14:anchorId="32BCB847" wp14:editId="30DD05B6">
-            <wp:extent cx="5943600" cy="2449830"/>
-            <wp:effectExtent l="0" t="0" r="0" b="7620"/>
-            <wp:docPr id="1355140090" name="Picture 1" descr="A screenshot of a map&#10;&#10;AI-generated content may be incorrect."/>
+          <wp:inline distT="0" distB="0" distL="0" distR="0" wp14:anchorId="1D9C5008" wp14:editId="46FFAB42">
+            <wp:extent cx="5943600" cy="3844925"/>
+            <wp:effectExtent l="0" t="0" r="0" b="3175"/>
+            <wp:docPr id="2082065412" name="Picture 1" descr="A screenshot of a computer screen&#10;&#10;AI-generated content may be incorrect."/>
             <wp:cNvGraphicFramePr>
               <a:graphicFrameLocks xmlns:a="http://schemas.openxmlformats.org/drawingml/2006/main" noChangeAspect="1"/>
             </wp:cNvGraphicFramePr>
@@ -170,7 +198,7 @@
               <a:graphicData uri="http://schemas.openxmlformats.org/drawingml/2006/picture">
                 <pic:pic xmlns:pic="http://schemas.openxmlformats.org/drawingml/2006/picture">
                   <pic:nvPicPr>
-                    <pic:cNvPr id="1355140090" name="Picture 1" descr="A screenshot of a map&#10;&#10;AI-generated content may be incorrect."/>
+                    <pic:cNvPr id="2082065412" name="Picture 1" descr="A screenshot of a computer screen&#10;&#10;AI-generated content may be incorrect."/>
                     <pic:cNvPicPr/>
                   </pic:nvPicPr>
                   <pic:blipFill>
@@ -182,7 +210,7 @@
                   <pic:spPr>
                     <a:xfrm>
                       <a:off x="0" y="0"/>
-                      <a:ext cx="5943600" cy="2449830"/>
+                      <a:ext cx="5943600" cy="3844925"/>
                     </a:xfrm>
                     <a:prstGeom prst="rect">
                       <a:avLst/>
@@ -195,6 +223,7 @@
         </w:drawing>
       </w:r>
     </w:p>
+    <w:p/>
     <w:p>
       <w:r>
         <w:t xml:space="preserve"> </w:t>

</xml_diff>